<commit_message>
Add risks by control in SOA deliverable
</commit_message>
<xml_diff>
--- a/deliveries/cases/DE/5.docx
+++ b/deliveries/cases/DE/5.docx
@@ -159,8 +159,6 @@
           <w:lang w:val="fr-LU"/>
         </w:rPr>
       </w:pPr>
-      <w:bookmarkStart w:id="0" w:name="_GoBack"/>
-      <w:bookmarkEnd w:id="0"/>
       <w:r>
         <w:rPr>
           <w:b/>
@@ -177,12 +175,12 @@
           <w:lang w:val="fr-LU"/>
         </w:rPr>
       </w:pPr>
-      <w:bookmarkStart w:id="1" w:name="_Toc21257203"/>
-      <w:bookmarkStart w:id="2" w:name="_Toc21404234"/>
-      <w:bookmarkStart w:id="3" w:name="_Toc21419504"/>
-      <w:bookmarkStart w:id="4" w:name="_Toc21425305"/>
-      <w:bookmarkStart w:id="5" w:name="_Toc21427160"/>
-      <w:bookmarkStart w:id="6" w:name="_Toc44755072"/>
+      <w:bookmarkStart w:id="0" w:name="_Toc21257203"/>
+      <w:bookmarkStart w:id="1" w:name="_Toc21404234"/>
+      <w:bookmarkStart w:id="2" w:name="_Toc21419504"/>
+      <w:bookmarkStart w:id="3" w:name="_Toc21425305"/>
+      <w:bookmarkStart w:id="4" w:name="_Toc21427160"/>
+      <w:bookmarkStart w:id="5" w:name="_Toc44755072"/>
     </w:p>
     <w:p>
       <w:pPr>
@@ -238,8 +236,8 @@
         </w:rPr>
       </w:pPr>
     </w:p>
-    <w:bookmarkStart w:id="7" w:name="OLE_LINK1"/>
-    <w:bookmarkStart w:id="8" w:name="OLE_LINK2"/>
+    <w:bookmarkStart w:id="6" w:name="OLE_LINK1"/>
+    <w:bookmarkStart w:id="7" w:name="OLE_LINK2"/>
     <w:p>
       <w:pPr>
         <w:ind w:left="1560" w:right="1417"/>
@@ -344,8 +342,8 @@
         <w:fldChar w:fldCharType="end"/>
       </w:r>
     </w:p>
+    <w:bookmarkEnd w:id="6"/>
     <w:bookmarkEnd w:id="7"/>
-    <w:bookmarkEnd w:id="8"/>
     <w:p>
       <w:pPr>
         <w:rPr>
@@ -445,12 +443,12 @@
       </w:r>
       <w:proofErr w:type="spellEnd"/>
     </w:p>
+    <w:bookmarkEnd w:id="0"/>
     <w:bookmarkEnd w:id="1"/>
     <w:bookmarkEnd w:id="2"/>
     <w:bookmarkEnd w:id="3"/>
     <w:bookmarkEnd w:id="4"/>
     <w:bookmarkEnd w:id="5"/>
-    <w:bookmarkEnd w:id="6"/>
     <w:p>
       <w:pPr>
         <w:keepLines/>
@@ -988,7 +986,7 @@
           <w:r>
             <w:fldChar w:fldCharType="separate"/>
           </w:r>
-          <w:hyperlink w:anchor="_Toc3364034" w:history="1">
+          <w:hyperlink w:anchor="_Toc3896112" w:history="1">
             <w:r>
               <w:rPr>
                 <w:rStyle w:val="Hyperlink"/>
@@ -1036,7 +1034,7 @@
                 <w:noProof/>
                 <w:webHidden/>
               </w:rPr>
-              <w:instrText xml:space="preserve"> PAGEREF _Toc3364034 \h </w:instrText>
+              <w:instrText xml:space="preserve"> PAGEREF _Toc3896112 \h </w:instrText>
             </w:r>
             <w:r>
               <w:rPr>
@@ -1069,6 +1067,103 @@
         </w:p>
         <w:p>
           <w:pPr>
+            <w:pStyle w:val="TOC1"/>
+            <w:tabs>
+              <w:tab w:val="left" w:pos="440"/>
+              <w:tab w:val="right" w:leader="dot" w:pos="9764"/>
+            </w:tabs>
+            <w:rPr>
+              <w:rFonts w:asciiTheme="minorHAnsi" w:eastAsiaTheme="minorEastAsia" w:hAnsiTheme="minorHAnsi" w:cstheme="minorBidi"/>
+              <w:b w:val="0"/>
+              <w:bCs w:val="0"/>
+              <w:caps w:val="0"/>
+              <w:noProof/>
+              <w:sz w:val="22"/>
+              <w:szCs w:val="22"/>
+              <w:lang w:eastAsia="en-US"/>
+            </w:rPr>
+          </w:pPr>
+          <w:hyperlink w:anchor="_Toc3896113" w:history="1">
+            <w:r>
+              <w:rPr>
+                <w:rStyle w:val="Hyperlink"/>
+                <w:noProof/>
+                <w:lang w:val="en-GB"/>
+              </w:rPr>
+              <w:t>2</w:t>
+            </w:r>
+            <w:r>
+              <w:rPr>
+                <w:rFonts w:asciiTheme="minorHAnsi" w:eastAsiaTheme="minorEastAsia" w:hAnsiTheme="minorHAnsi" w:cstheme="minorBidi"/>
+                <w:b w:val="0"/>
+                <w:bCs w:val="0"/>
+                <w:caps w:val="0"/>
+                <w:noProof/>
+                <w:sz w:val="22"/>
+                <w:szCs w:val="22"/>
+                <w:lang w:eastAsia="en-US"/>
+              </w:rPr>
+              <w:tab/>
+            </w:r>
+            <w:r>
+              <w:rPr>
+                <w:rStyle w:val="Hyperlink"/>
+                <w:noProof/>
+              </w:rPr>
+              <w:t>Risiken durch Maßnahme</w:t>
+            </w:r>
+            <w:r>
+              <w:rPr>
+                <w:noProof/>
+                <w:webHidden/>
+              </w:rPr>
+              <w:tab/>
+            </w:r>
+            <w:r>
+              <w:rPr>
+                <w:noProof/>
+                <w:webHidden/>
+              </w:rPr>
+              <w:fldChar w:fldCharType="begin"/>
+            </w:r>
+            <w:r>
+              <w:rPr>
+                <w:noProof/>
+                <w:webHidden/>
+              </w:rPr>
+              <w:instrText xml:space="preserve"> PAGEREF _Toc3896113 \h </w:instrText>
+            </w:r>
+            <w:r>
+              <w:rPr>
+                <w:noProof/>
+                <w:webHidden/>
+              </w:rPr>
+            </w:r>
+            <w:r>
+              <w:rPr>
+                <w:noProof/>
+                <w:webHidden/>
+              </w:rPr>
+              <w:fldChar w:fldCharType="separate"/>
+            </w:r>
+            <w:r>
+              <w:rPr>
+                <w:noProof/>
+                <w:webHidden/>
+              </w:rPr>
+              <w:t>4</w:t>
+            </w:r>
+            <w:r>
+              <w:rPr>
+                <w:noProof/>
+                <w:webHidden/>
+              </w:rPr>
+              <w:fldChar w:fldCharType="end"/>
+            </w:r>
+          </w:hyperlink>
+        </w:p>
+        <w:p>
+          <w:pPr>
             <w:rPr>
               <w:b/>
               <w:bCs/>
@@ -1123,13 +1218,13 @@
           <w:lang w:val="en-GB"/>
         </w:rPr>
       </w:pPr>
-      <w:bookmarkStart w:id="9" w:name="_Toc3364034"/>
+      <w:bookmarkStart w:id="8" w:name="_Toc3896112"/>
       <w:proofErr w:type="spellStart"/>
       <w:r>
         <w:lastRenderedPageBreak/>
         <w:t>Anwendbarkeitserklärung</w:t>
       </w:r>
-      <w:bookmarkEnd w:id="9"/>
+      <w:bookmarkEnd w:id="8"/>
       <w:proofErr w:type="spellEnd"/>
     </w:p>
     <w:p>
@@ -1146,6 +1241,78 @@
       </w:r>
       <w:r>
         <w:t>TABLE_STATEMENT_OF_APPLICABILITY</w:t>
+      </w:r>
+      <w:r>
+        <w:t>}</w:t>
+      </w:r>
+    </w:p>
+    <w:p>
+      <w:pPr>
+        <w:tabs>
+          <w:tab w:val="left" w:pos="6309"/>
+        </w:tabs>
+        <w:spacing w:after="200" w:line="276" w:lineRule="auto"/>
+        <w:ind w:right="0"/>
+        <w:jc w:val="left"/>
+      </w:pPr>
+      <w:r>
+        <w:br w:type="page"/>
+      </w:r>
+    </w:p>
+    <w:p>
+      <w:pPr>
+        <w:pStyle w:val="Heading1"/>
+        <w:numPr>
+          <w:ilvl w:val="0"/>
+          <w:numId w:val="1"/>
+        </w:numPr>
+        <w:spacing w:after="200" w:line="276" w:lineRule="auto"/>
+        <w:jc w:val="left"/>
+        <w:rPr>
+          <w:lang w:val="en-GB"/>
+        </w:rPr>
+      </w:pPr>
+      <w:bookmarkStart w:id="9" w:name="_Toc3896113"/>
+      <w:proofErr w:type="spellStart"/>
+      <w:r>
+        <w:lastRenderedPageBreak/>
+        <w:t>Risiken</w:t>
+      </w:r>
+      <w:proofErr w:type="spellEnd"/>
+      <w:r>
+        <w:t xml:space="preserve"> </w:t>
+      </w:r>
+      <w:proofErr w:type="spellStart"/>
+      <w:r>
+        <w:t>durch</w:t>
+      </w:r>
+      <w:proofErr w:type="spellEnd"/>
+      <w:r>
+        <w:t xml:space="preserve"> </w:t>
+      </w:r>
+      <w:proofErr w:type="spellStart"/>
+      <w:r>
+        <w:t>Maßnahme</w:t>
+      </w:r>
+      <w:bookmarkEnd w:id="9"/>
+      <w:proofErr w:type="spellEnd"/>
+    </w:p>
+    <w:p>
+      <w:pPr>
+        <w:tabs>
+          <w:tab w:val="left" w:pos="6309"/>
+        </w:tabs>
+        <w:spacing w:after="200" w:line="276" w:lineRule="auto"/>
+        <w:ind w:right="0"/>
+        <w:jc w:val="left"/>
+      </w:pPr>
+      <w:r>
+        <w:t>${</w:t>
+      </w:r>
+      <w:bookmarkStart w:id="10" w:name="_GoBack"/>
+      <w:bookmarkEnd w:id="10"/>
+      <w:r>
+        <w:t>TABLE_RISKS_BY_CONTROL</w:t>
       </w:r>
       <w:r>
         <w:t>}</w:t>
@@ -1445,7 +1612,7 @@
         <w:noProof/>
         <w:color w:val="auto"/>
       </w:rPr>
-      <w:t>3</w:t>
+      <w:t>4</w:t>
     </w:r>
     <w:r>
       <w:rPr>
@@ -1763,7 +1930,7 @@
         <w:noProof/>
         <w:color w:val="auto"/>
       </w:rPr>
-      <w:t>3</w:t>
+      <w:t>4</w:t>
     </w:r>
     <w:r>
       <w:rPr>

</xml_diff>

<commit_message>
Added new tag for soa scale in 5th deliverable
</commit_message>
<xml_diff>
--- a/deliveries/cases/DE/5.docx
+++ b/deliveries/cases/DE/5.docx
@@ -1,6 +1,6 @@
 
 <file path=word/document.xml><?xml version="1.0" encoding="utf-8"?>
-<w:document xmlns:wpc="http://schemas.microsoft.com/office/word/2010/wordprocessingCanvas" xmlns:cx="http://schemas.microsoft.com/office/drawing/2014/chartex" xmlns:cx1="http://schemas.microsoft.com/office/drawing/2015/9/8/chartex" xmlns:mc="http://schemas.openxmlformats.org/markup-compatibility/2006" xmlns:o="urn:schemas-microsoft-com:office:office" xmlns:r="http://schemas.openxmlformats.org/officeDocument/2006/relationships" xmlns:m="http://schemas.openxmlformats.org/officeDocument/2006/math" xmlns:v="urn:schemas-microsoft-com:vml" xmlns:wp14="http://schemas.microsoft.com/office/word/2010/wordprocessingDrawing" xmlns:wp="http://schemas.openxmlformats.org/drawingml/2006/wordprocessingDrawing" xmlns:w10="urn:schemas-microsoft-com:office:word" xmlns:w="http://schemas.openxmlformats.org/wordprocessingml/2006/main" xmlns:w14="http://schemas.microsoft.com/office/word/2010/wordml" xmlns:w15="http://schemas.microsoft.com/office/word/2012/wordml" xmlns:w16se="http://schemas.microsoft.com/office/word/2015/wordml/symex" xmlns:wpg="http://schemas.microsoft.com/office/word/2010/wordprocessingGroup" xmlns:wpi="http://schemas.microsoft.com/office/word/2010/wordprocessingInk" xmlns:wne="http://schemas.microsoft.com/office/word/2006/wordml" xmlns:wps="http://schemas.microsoft.com/office/word/2010/wordprocessingShape" mc:Ignorable="w14 w15 w16se wp14">
+<w:document xmlns:wpc="http://schemas.microsoft.com/office/word/2010/wordprocessingCanvas" xmlns:cx="http://schemas.microsoft.com/office/drawing/2014/chartex" xmlns:mc="http://schemas.openxmlformats.org/markup-compatibility/2006" xmlns:o="urn:schemas-microsoft-com:office:office" xmlns:r="http://schemas.openxmlformats.org/officeDocument/2006/relationships" xmlns:m="http://schemas.openxmlformats.org/officeDocument/2006/math" xmlns:v="urn:schemas-microsoft-com:vml" xmlns:wp14="http://schemas.microsoft.com/office/word/2010/wordprocessingDrawing" xmlns:wp="http://schemas.openxmlformats.org/drawingml/2006/wordprocessingDrawing" xmlns:w10="urn:schemas-microsoft-com:office:word" xmlns:w="http://schemas.openxmlformats.org/wordprocessingml/2006/main" xmlns:w14="http://schemas.microsoft.com/office/word/2010/wordml" xmlns:w15="http://schemas.microsoft.com/office/word/2012/wordml" xmlns:w16se="http://schemas.microsoft.com/office/word/2015/wordml/symex" xmlns:wpg="http://schemas.microsoft.com/office/word/2010/wordprocessingGroup" xmlns:wpi="http://schemas.microsoft.com/office/word/2010/wordprocessingInk" xmlns:wne="http://schemas.microsoft.com/office/word/2006/wordml" xmlns:wps="http://schemas.microsoft.com/office/word/2010/wordprocessingShape" mc:Ignorable="w14 w15 w16se wp14">
   <w:body>
     <w:p>
       <w:pPr>
@@ -986,14 +986,13 @@
           <w:r>
             <w:fldChar w:fldCharType="separate"/>
           </w:r>
-          <w:hyperlink w:anchor="_Toc3896112" w:history="1">
+          <w:hyperlink w:anchor="_Toc103602679" w:history="1">
             <w:r>
               <w:rPr>
                 <w:rStyle w:val="Hyperlink"/>
                 <w:noProof/>
-                <w:lang w:val="en-GB"/>
               </w:rPr>
-              <w:t>1</w:t>
+              <w:t>1.</w:t>
             </w:r>
             <w:r>
               <w:rPr>
@@ -1013,7 +1012,7 @@
                 <w:rStyle w:val="Hyperlink"/>
                 <w:noProof/>
               </w:rPr>
-              <w:t>Anwendbarkeitserklärung</w:t>
+              <w:t>Einhaltungsskala</w:t>
             </w:r>
             <w:r>
               <w:rPr>
@@ -1034,7 +1033,7 @@
                 <w:noProof/>
                 <w:webHidden/>
               </w:rPr>
-              <w:instrText xml:space="preserve"> PAGEREF _Toc3896112 \h </w:instrText>
+              <w:instrText xml:space="preserve"> PAGEREF _Toc103602679 \h </w:instrText>
             </w:r>
             <w:r>
               <w:rPr>
@@ -1083,14 +1082,111 @@
               <w:lang w:eastAsia="en-US"/>
             </w:rPr>
           </w:pPr>
-          <w:hyperlink w:anchor="_Toc3896113" w:history="1">
+          <w:hyperlink w:anchor="_Toc103602680" w:history="1">
             <w:r>
               <w:rPr>
                 <w:rStyle w:val="Hyperlink"/>
                 <w:noProof/>
                 <w:lang w:val="en-GB"/>
               </w:rPr>
-              <w:t>2</w:t>
+              <w:t>2.</w:t>
+            </w:r>
+            <w:r>
+              <w:rPr>
+                <w:rFonts w:asciiTheme="minorHAnsi" w:eastAsiaTheme="minorEastAsia" w:hAnsiTheme="minorHAnsi" w:cstheme="minorBidi"/>
+                <w:b w:val="0"/>
+                <w:bCs w:val="0"/>
+                <w:caps w:val="0"/>
+                <w:noProof/>
+                <w:sz w:val="22"/>
+                <w:szCs w:val="22"/>
+                <w:lang w:eastAsia="en-US"/>
+              </w:rPr>
+              <w:tab/>
+            </w:r>
+            <w:r>
+              <w:rPr>
+                <w:rStyle w:val="Hyperlink"/>
+                <w:noProof/>
+              </w:rPr>
+              <w:t>Anwendbarkeitserklärung</w:t>
+            </w:r>
+            <w:r>
+              <w:rPr>
+                <w:noProof/>
+                <w:webHidden/>
+              </w:rPr>
+              <w:tab/>
+            </w:r>
+            <w:r>
+              <w:rPr>
+                <w:noProof/>
+                <w:webHidden/>
+              </w:rPr>
+              <w:fldChar w:fldCharType="begin"/>
+            </w:r>
+            <w:r>
+              <w:rPr>
+                <w:noProof/>
+                <w:webHidden/>
+              </w:rPr>
+              <w:instrText xml:space="preserve"> PAGEREF _Toc103602680 \h </w:instrText>
+            </w:r>
+            <w:r>
+              <w:rPr>
+                <w:noProof/>
+                <w:webHidden/>
+              </w:rPr>
+            </w:r>
+            <w:r>
+              <w:rPr>
+                <w:noProof/>
+                <w:webHidden/>
+              </w:rPr>
+              <w:fldChar w:fldCharType="separate"/>
+            </w:r>
+            <w:r>
+              <w:rPr>
+                <w:noProof/>
+                <w:webHidden/>
+              </w:rPr>
+              <w:t>4</w:t>
+            </w:r>
+            <w:r>
+              <w:rPr>
+                <w:noProof/>
+                <w:webHidden/>
+              </w:rPr>
+              <w:fldChar w:fldCharType="end"/>
+            </w:r>
+          </w:hyperlink>
+        </w:p>
+        <w:p>
+          <w:pPr>
+            <w:pStyle w:val="TOC1"/>
+            <w:tabs>
+              <w:tab w:val="left" w:pos="440"/>
+              <w:tab w:val="right" w:leader="dot" w:pos="9764"/>
+            </w:tabs>
+            <w:rPr>
+              <w:rFonts w:asciiTheme="minorHAnsi" w:eastAsiaTheme="minorEastAsia" w:hAnsiTheme="minorHAnsi" w:cstheme="minorBidi"/>
+              <w:b w:val="0"/>
+              <w:bCs w:val="0"/>
+              <w:caps w:val="0"/>
+              <w:noProof/>
+              <w:sz w:val="22"/>
+              <w:szCs w:val="22"/>
+              <w:lang w:eastAsia="en-US"/>
+            </w:rPr>
+          </w:pPr>
+          <w:hyperlink w:anchor="_Toc103602681" w:history="1">
+            <w:r>
+              <w:rPr>
+                <w:rStyle w:val="Hyperlink"/>
+                <w:noProof/>
+                <w:lang w:val="en-GB"/>
+              </w:rPr>
+              <w:t>3.</w:t>
             </w:r>
             <w:r>
               <w:rPr>
@@ -1131,7 +1227,7 @@
                 <w:noProof/>
                 <w:webHidden/>
               </w:rPr>
-              <w:instrText xml:space="preserve"> PAGEREF _Toc3896113 \h </w:instrText>
+              <w:instrText xml:space="preserve"> PAGEREF _Toc103602681 \h </w:instrText>
             </w:r>
             <w:r>
               <w:rPr>
@@ -1151,7 +1247,7 @@
                 <w:noProof/>
                 <w:webHidden/>
               </w:rPr>
-              <w:t>4</w:t>
+              <w:t>5</w:t>
             </w:r>
             <w:r>
               <w:rPr>
@@ -1187,6 +1283,59 @@
           <w:highlight w:val="yellow"/>
           <w:lang w:val="fr-LU"/>
         </w:rPr>
+      </w:pPr>
+      <w:r>
+        <w:rPr>
+          <w:highlight w:val="yellow"/>
+          <w:lang w:val="fr-LU"/>
+        </w:rPr>
+        <w:br w:type="page"/>
+      </w:r>
+      <w:bookmarkStart w:id="8" w:name="_GoBack"/>
+      <w:bookmarkEnd w:id="8"/>
+    </w:p>
+    <w:p>
+      <w:pPr>
+        <w:pStyle w:val="Heading1"/>
+        <w:numPr>
+          <w:ilvl w:val="0"/>
+          <w:numId w:val="1"/>
+        </w:numPr>
+        <w:spacing w:after="200" w:line="276" w:lineRule="auto"/>
+        <w:ind w:left="426"/>
+        <w:jc w:val="left"/>
+      </w:pPr>
+      <w:bookmarkStart w:id="9" w:name="_Toc103602310"/>
+      <w:bookmarkStart w:id="10" w:name="_Toc103602679"/>
+      <w:proofErr w:type="spellStart"/>
+      <w:r>
+        <w:lastRenderedPageBreak/>
+        <w:t>Einhaltungsskala</w:t>
+      </w:r>
+      <w:bookmarkEnd w:id="9"/>
+      <w:bookmarkEnd w:id="10"/>
+      <w:proofErr w:type="spellEnd"/>
+    </w:p>
+    <w:p>
+      <w:r>
+        <w:t>${</w:t>
+      </w:r>
+      <w:r>
+        <w:t>TABLE_STATEMENT_OF_APPLICABILITY_SCALE}</w:t>
+      </w:r>
+    </w:p>
+    <w:p>
+      <w:pPr>
+        <w:rPr>
+          <w:highlight w:val="yellow"/>
+        </w:rPr>
+      </w:pPr>
+    </w:p>
+    <w:p>
+      <w:pPr>
+        <w:rPr>
+          <w:highlight w:val="yellow"/>
+        </w:rPr>
         <w:sectPr>
           <w:headerReference w:type="default" r:id="rId8"/>
           <w:footerReference w:type="default" r:id="rId9"/>
@@ -1197,13 +1346,6 @@
           <w:docGrid w:linePitch="360"/>
         </w:sectPr>
       </w:pPr>
-      <w:r>
-        <w:rPr>
-          <w:highlight w:val="yellow"/>
-          <w:lang w:val="fr-LU"/>
-        </w:rPr>
-        <w:br w:type="page"/>
-      </w:r>
     </w:p>
     <w:p>
       <w:pPr>
@@ -1213,18 +1355,19 @@
           <w:numId w:val="1"/>
         </w:numPr>
         <w:spacing w:after="200" w:line="276" w:lineRule="auto"/>
+        <w:ind w:left="426"/>
         <w:jc w:val="left"/>
         <w:rPr>
           <w:lang w:val="en-GB"/>
         </w:rPr>
       </w:pPr>
-      <w:bookmarkStart w:id="8" w:name="_Toc3896112"/>
+      <w:bookmarkStart w:id="11" w:name="_Toc103602680"/>
       <w:proofErr w:type="spellStart"/>
       <w:r>
         <w:lastRenderedPageBreak/>
         <w:t>Anwendbarkeitserklärung</w:t>
       </w:r>
-      <w:bookmarkEnd w:id="8"/>
+      <w:bookmarkEnd w:id="11"/>
       <w:proofErr w:type="spellEnd"/>
     </w:p>
     <w:p>
@@ -1272,7 +1415,7 @@
           <w:lang w:val="en-GB"/>
         </w:rPr>
       </w:pPr>
-      <w:bookmarkStart w:id="9" w:name="_Toc3896113"/>
+      <w:bookmarkStart w:id="12" w:name="_Toc103602681"/>
       <w:proofErr w:type="spellStart"/>
       <w:r>
         <w:lastRenderedPageBreak/>
@@ -1294,7 +1437,7 @@
       <w:r>
         <w:t>Maßnahme</w:t>
       </w:r>
-      <w:bookmarkEnd w:id="9"/>
+      <w:bookmarkEnd w:id="12"/>
       <w:proofErr w:type="spellEnd"/>
     </w:p>
     <w:p>
@@ -1309,8 +1452,6 @@
       <w:r>
         <w:t>${</w:t>
       </w:r>
-      <w:bookmarkStart w:id="10" w:name="_GoBack"/>
-      <w:bookmarkEnd w:id="10"/>
       <w:r>
         <w:t>TABLE_RISKS_BY_CONTROL</w:t>
       </w:r>
@@ -1332,7 +1473,7 @@
 </file>
 
 <file path=word/endnotes.xml><?xml version="1.0" encoding="utf-8"?>
-<w:endnotes xmlns:wpc="http://schemas.microsoft.com/office/word/2010/wordprocessingCanvas" xmlns:cx="http://schemas.microsoft.com/office/drawing/2014/chartex" xmlns:cx1="http://schemas.microsoft.com/office/drawing/2015/9/8/chartex" xmlns:mc="http://schemas.openxmlformats.org/markup-compatibility/2006" xmlns:o="urn:schemas-microsoft-com:office:office" xmlns:r="http://schemas.openxmlformats.org/officeDocument/2006/relationships" xmlns:m="http://schemas.openxmlformats.org/officeDocument/2006/math" xmlns:v="urn:schemas-microsoft-com:vml" xmlns:wp14="http://schemas.microsoft.com/office/word/2010/wordprocessingDrawing" xmlns:wp="http://schemas.openxmlformats.org/drawingml/2006/wordprocessingDrawing" xmlns:w10="urn:schemas-microsoft-com:office:word" xmlns:w="http://schemas.openxmlformats.org/wordprocessingml/2006/main" xmlns:w14="http://schemas.microsoft.com/office/word/2010/wordml" xmlns:w15="http://schemas.microsoft.com/office/word/2012/wordml" xmlns:w16se="http://schemas.microsoft.com/office/word/2015/wordml/symex" xmlns:wpg="http://schemas.microsoft.com/office/word/2010/wordprocessingGroup" xmlns:wpi="http://schemas.microsoft.com/office/word/2010/wordprocessingInk" xmlns:wne="http://schemas.microsoft.com/office/word/2006/wordml" xmlns:wps="http://schemas.microsoft.com/office/word/2010/wordprocessingShape" mc:Ignorable="w14 w15 w16se wp14">
+<w:endnotes xmlns:wpc="http://schemas.microsoft.com/office/word/2010/wordprocessingCanvas" xmlns:cx="http://schemas.microsoft.com/office/drawing/2014/chartex" xmlns:mc="http://schemas.openxmlformats.org/markup-compatibility/2006" xmlns:o="urn:schemas-microsoft-com:office:office" xmlns:r="http://schemas.openxmlformats.org/officeDocument/2006/relationships" xmlns:m="http://schemas.openxmlformats.org/officeDocument/2006/math" xmlns:v="urn:schemas-microsoft-com:vml" xmlns:wp14="http://schemas.microsoft.com/office/word/2010/wordprocessingDrawing" xmlns:wp="http://schemas.openxmlformats.org/drawingml/2006/wordprocessingDrawing" xmlns:w10="urn:schemas-microsoft-com:office:word" xmlns:w="http://schemas.openxmlformats.org/wordprocessingml/2006/main" xmlns:w14="http://schemas.microsoft.com/office/word/2010/wordml" xmlns:w15="http://schemas.microsoft.com/office/word/2012/wordml" xmlns:w16se="http://schemas.microsoft.com/office/word/2015/wordml/symex" xmlns:wpg="http://schemas.microsoft.com/office/word/2010/wordprocessingGroup" xmlns:wpi="http://schemas.microsoft.com/office/word/2010/wordprocessingInk" xmlns:wne="http://schemas.microsoft.com/office/word/2006/wordml" xmlns:wps="http://schemas.microsoft.com/office/word/2010/wordprocessingShape" mc:Ignorable="w14 w15 w16se wp14">
   <w:endnote w:type="separator" w:id="-1">
     <w:p>
       <w:r>
@@ -1351,7 +1492,7 @@
 </file>
 
 <file path=word/footer1.xml><?xml version="1.0" encoding="utf-8"?>
-<w:ftr xmlns:wpc="http://schemas.microsoft.com/office/word/2010/wordprocessingCanvas" xmlns:cx="http://schemas.microsoft.com/office/drawing/2014/chartex" xmlns:cx1="http://schemas.microsoft.com/office/drawing/2015/9/8/chartex" xmlns:mc="http://schemas.openxmlformats.org/markup-compatibility/2006" xmlns:o="urn:schemas-microsoft-com:office:office" xmlns:r="http://schemas.openxmlformats.org/officeDocument/2006/relationships" xmlns:m="http://schemas.openxmlformats.org/officeDocument/2006/math" xmlns:v="urn:schemas-microsoft-com:vml" xmlns:wp14="http://schemas.microsoft.com/office/word/2010/wordprocessingDrawing" xmlns:wp="http://schemas.openxmlformats.org/drawingml/2006/wordprocessingDrawing" xmlns:w10="urn:schemas-microsoft-com:office:word" xmlns:w="http://schemas.openxmlformats.org/wordprocessingml/2006/main" xmlns:w14="http://schemas.microsoft.com/office/word/2010/wordml" xmlns:w15="http://schemas.microsoft.com/office/word/2012/wordml" xmlns:w16se="http://schemas.microsoft.com/office/word/2015/wordml/symex" xmlns:wpg="http://schemas.microsoft.com/office/word/2010/wordprocessingGroup" xmlns:wpi="http://schemas.microsoft.com/office/word/2010/wordprocessingInk" xmlns:wne="http://schemas.microsoft.com/office/word/2006/wordml" xmlns:wps="http://schemas.microsoft.com/office/word/2010/wordprocessingShape" mc:Ignorable="w14 w15 w16se wp14">
+<w:ftr xmlns:wpc="http://schemas.microsoft.com/office/word/2010/wordprocessingCanvas" xmlns:cx="http://schemas.microsoft.com/office/drawing/2014/chartex" xmlns:mc="http://schemas.openxmlformats.org/markup-compatibility/2006" xmlns:o="urn:schemas-microsoft-com:office:office" xmlns:r="http://schemas.openxmlformats.org/officeDocument/2006/relationships" xmlns:m="http://schemas.openxmlformats.org/officeDocument/2006/math" xmlns:v="urn:schemas-microsoft-com:vml" xmlns:wp14="http://schemas.microsoft.com/office/word/2010/wordprocessingDrawing" xmlns:wp="http://schemas.openxmlformats.org/drawingml/2006/wordprocessingDrawing" xmlns:w10="urn:schemas-microsoft-com:office:word" xmlns:w="http://schemas.openxmlformats.org/wordprocessingml/2006/main" xmlns:w14="http://schemas.microsoft.com/office/word/2010/wordml" xmlns:w15="http://schemas.microsoft.com/office/word/2012/wordml" xmlns:w16se="http://schemas.microsoft.com/office/word/2015/wordml/symex" xmlns:wpg="http://schemas.microsoft.com/office/word/2010/wordprocessingGroup" xmlns:wpi="http://schemas.microsoft.com/office/word/2010/wordprocessingInk" xmlns:wne="http://schemas.microsoft.com/office/word/2006/wordml" xmlns:wps="http://schemas.microsoft.com/office/word/2010/wordprocessingShape" mc:Ignorable="w14 w15 w16se wp14">
   <w:p>
     <w:pPr>
       <w:pStyle w:val="smile-footer"/>
@@ -1381,7 +1522,7 @@
         <w:lang w:val="en-US" w:eastAsia="en-US" w:bidi="ar-SA"/>
       </w:rPr>
       <w:drawing>
-        <wp:anchor distT="0" distB="0" distL="0" distR="0" simplePos="0" relativeHeight="251669504" behindDoc="0" locked="0" layoutInCell="1" allowOverlap="1" wp14:anchorId="784A3635" wp14:editId="520E9347">
+        <wp:anchor distT="0" distB="0" distL="0" distR="0" simplePos="0" relativeHeight="251669504" behindDoc="0" locked="0" layoutInCell="1" allowOverlap="1" wp14:anchorId="658EAC17" wp14:editId="2D6CD7DB">
           <wp:simplePos x="0" y="0"/>
           <wp:positionH relativeFrom="column">
             <wp:posOffset>-70485</wp:posOffset>
@@ -1612,7 +1753,7 @@
         <w:noProof/>
         <w:color w:val="auto"/>
       </w:rPr>
-      <w:t>4</w:t>
+      <w:t>5</w:t>
     </w:r>
     <w:r>
       <w:rPr>
@@ -1627,7 +1768,7 @@
 </file>
 
 <file path=word/footer2.xml><?xml version="1.0" encoding="utf-8"?>
-<w:ftr xmlns:wpc="http://schemas.microsoft.com/office/word/2010/wordprocessingCanvas" xmlns:cx="http://schemas.microsoft.com/office/drawing/2014/chartex" xmlns:cx1="http://schemas.microsoft.com/office/drawing/2015/9/8/chartex" xmlns:mc="http://schemas.openxmlformats.org/markup-compatibility/2006" xmlns:o="urn:schemas-microsoft-com:office:office" xmlns:r="http://schemas.openxmlformats.org/officeDocument/2006/relationships" xmlns:m="http://schemas.openxmlformats.org/officeDocument/2006/math" xmlns:v="urn:schemas-microsoft-com:vml" xmlns:wp14="http://schemas.microsoft.com/office/word/2010/wordprocessingDrawing" xmlns:wp="http://schemas.openxmlformats.org/drawingml/2006/wordprocessingDrawing" xmlns:w10="urn:schemas-microsoft-com:office:word" xmlns:w="http://schemas.openxmlformats.org/wordprocessingml/2006/main" xmlns:w14="http://schemas.microsoft.com/office/word/2010/wordml" xmlns:w15="http://schemas.microsoft.com/office/word/2012/wordml" xmlns:w16se="http://schemas.microsoft.com/office/word/2015/wordml/symex" xmlns:wpg="http://schemas.microsoft.com/office/word/2010/wordprocessingGroup" xmlns:wpi="http://schemas.microsoft.com/office/word/2010/wordprocessingInk" xmlns:wne="http://schemas.microsoft.com/office/word/2006/wordml" xmlns:wps="http://schemas.microsoft.com/office/word/2010/wordprocessingShape" mc:Ignorable="w14 w15 w16se wp14">
+<w:ftr xmlns:wpc="http://schemas.microsoft.com/office/word/2010/wordprocessingCanvas" xmlns:cx="http://schemas.microsoft.com/office/drawing/2014/chartex" xmlns:mc="http://schemas.openxmlformats.org/markup-compatibility/2006" xmlns:o="urn:schemas-microsoft-com:office:office" xmlns:r="http://schemas.openxmlformats.org/officeDocument/2006/relationships" xmlns:m="http://schemas.openxmlformats.org/officeDocument/2006/math" xmlns:v="urn:schemas-microsoft-com:vml" xmlns:wp14="http://schemas.microsoft.com/office/word/2010/wordprocessingDrawing" xmlns:wp="http://schemas.openxmlformats.org/drawingml/2006/wordprocessingDrawing" xmlns:w10="urn:schemas-microsoft-com:office:word" xmlns:w="http://schemas.openxmlformats.org/wordprocessingml/2006/main" xmlns:w14="http://schemas.microsoft.com/office/word/2010/wordml" xmlns:w15="http://schemas.microsoft.com/office/word/2012/wordml" xmlns:w16se="http://schemas.microsoft.com/office/word/2015/wordml/symex" xmlns:wpg="http://schemas.microsoft.com/office/word/2010/wordprocessingGroup" xmlns:wpi="http://schemas.microsoft.com/office/word/2010/wordprocessingInk" xmlns:wne="http://schemas.microsoft.com/office/word/2006/wordml" xmlns:wps="http://schemas.microsoft.com/office/word/2010/wordprocessingShape" mc:Ignorable="w14 w15 w16se wp14">
   <w:p>
     <w:pPr>
       <w:pStyle w:val="smile-footer"/>
@@ -1881,7 +2022,7 @@
         <w:noProof/>
         <w:color w:val="auto"/>
       </w:rPr>
-      <w:t>3</w:t>
+      <w:t>4</w:t>
     </w:r>
     <w:r>
       <w:rPr>
@@ -1930,7 +2071,7 @@
         <w:noProof/>
         <w:color w:val="auto"/>
       </w:rPr>
-      <w:t>4</w:t>
+      <w:t>5</w:t>
     </w:r>
     <w:r>
       <w:rPr>
@@ -1945,7 +2086,7 @@
 </file>
 
 <file path=word/footnotes.xml><?xml version="1.0" encoding="utf-8"?>
-<w:footnotes xmlns:wpc="http://schemas.microsoft.com/office/word/2010/wordprocessingCanvas" xmlns:cx="http://schemas.microsoft.com/office/drawing/2014/chartex" xmlns:cx1="http://schemas.microsoft.com/office/drawing/2015/9/8/chartex" xmlns:mc="http://schemas.openxmlformats.org/markup-compatibility/2006" xmlns:o="urn:schemas-microsoft-com:office:office" xmlns:r="http://schemas.openxmlformats.org/officeDocument/2006/relationships" xmlns:m="http://schemas.openxmlformats.org/officeDocument/2006/math" xmlns:v="urn:schemas-microsoft-com:vml" xmlns:wp14="http://schemas.microsoft.com/office/word/2010/wordprocessingDrawing" xmlns:wp="http://schemas.openxmlformats.org/drawingml/2006/wordprocessingDrawing" xmlns:w10="urn:schemas-microsoft-com:office:word" xmlns:w="http://schemas.openxmlformats.org/wordprocessingml/2006/main" xmlns:w14="http://schemas.microsoft.com/office/word/2010/wordml" xmlns:w15="http://schemas.microsoft.com/office/word/2012/wordml" xmlns:w16se="http://schemas.microsoft.com/office/word/2015/wordml/symex" xmlns:wpg="http://schemas.microsoft.com/office/word/2010/wordprocessingGroup" xmlns:wpi="http://schemas.microsoft.com/office/word/2010/wordprocessingInk" xmlns:wne="http://schemas.microsoft.com/office/word/2006/wordml" xmlns:wps="http://schemas.microsoft.com/office/word/2010/wordprocessingShape" mc:Ignorable="w14 w15 w16se wp14">
+<w:footnotes xmlns:wpc="http://schemas.microsoft.com/office/word/2010/wordprocessingCanvas" xmlns:cx="http://schemas.microsoft.com/office/drawing/2014/chartex" xmlns:mc="http://schemas.openxmlformats.org/markup-compatibility/2006" xmlns:o="urn:schemas-microsoft-com:office:office" xmlns:r="http://schemas.openxmlformats.org/officeDocument/2006/relationships" xmlns:m="http://schemas.openxmlformats.org/officeDocument/2006/math" xmlns:v="urn:schemas-microsoft-com:vml" xmlns:wp14="http://schemas.microsoft.com/office/word/2010/wordprocessingDrawing" xmlns:wp="http://schemas.openxmlformats.org/drawingml/2006/wordprocessingDrawing" xmlns:w10="urn:schemas-microsoft-com:office:word" xmlns:w="http://schemas.openxmlformats.org/wordprocessingml/2006/main" xmlns:w14="http://schemas.microsoft.com/office/word/2010/wordml" xmlns:w15="http://schemas.microsoft.com/office/word/2012/wordml" xmlns:w16se="http://schemas.microsoft.com/office/word/2015/wordml/symex" xmlns:wpg="http://schemas.microsoft.com/office/word/2010/wordprocessingGroup" xmlns:wpi="http://schemas.microsoft.com/office/word/2010/wordprocessingInk" xmlns:wne="http://schemas.microsoft.com/office/word/2006/wordml" xmlns:wps="http://schemas.microsoft.com/office/word/2010/wordprocessingShape" mc:Ignorable="w14 w15 w16se wp14">
   <w:footnote w:type="separator" w:id="-1">
     <w:p>
       <w:r>
@@ -1964,7 +2105,7 @@
 </file>
 
 <file path=word/header1.xml><?xml version="1.0" encoding="utf-8"?>
-<w:hdr xmlns:wpc="http://schemas.microsoft.com/office/word/2010/wordprocessingCanvas" xmlns:cx="http://schemas.microsoft.com/office/drawing/2014/chartex" xmlns:cx1="http://schemas.microsoft.com/office/drawing/2015/9/8/chartex" xmlns:mc="http://schemas.openxmlformats.org/markup-compatibility/2006" xmlns:o="urn:schemas-microsoft-com:office:office" xmlns:r="http://schemas.openxmlformats.org/officeDocument/2006/relationships" xmlns:m="http://schemas.openxmlformats.org/officeDocument/2006/math" xmlns:v="urn:schemas-microsoft-com:vml" xmlns:wp14="http://schemas.microsoft.com/office/word/2010/wordprocessingDrawing" xmlns:wp="http://schemas.openxmlformats.org/drawingml/2006/wordprocessingDrawing" xmlns:w10="urn:schemas-microsoft-com:office:word" xmlns:w="http://schemas.openxmlformats.org/wordprocessingml/2006/main" xmlns:w14="http://schemas.microsoft.com/office/word/2010/wordml" xmlns:w15="http://schemas.microsoft.com/office/word/2012/wordml" xmlns:w16se="http://schemas.microsoft.com/office/word/2015/wordml/symex" xmlns:wpg="http://schemas.microsoft.com/office/word/2010/wordprocessingGroup" xmlns:wpi="http://schemas.microsoft.com/office/word/2010/wordprocessingInk" xmlns:wne="http://schemas.microsoft.com/office/word/2006/wordml" xmlns:wps="http://schemas.microsoft.com/office/word/2010/wordprocessingShape" mc:Ignorable="w14 w15 w16se wp14">
+<w:hdr xmlns:wpc="http://schemas.microsoft.com/office/word/2010/wordprocessingCanvas" xmlns:cx="http://schemas.microsoft.com/office/drawing/2014/chartex" xmlns:mc="http://schemas.openxmlformats.org/markup-compatibility/2006" xmlns:o="urn:schemas-microsoft-com:office:office" xmlns:r="http://schemas.openxmlformats.org/officeDocument/2006/relationships" xmlns:m="http://schemas.openxmlformats.org/officeDocument/2006/math" xmlns:v="urn:schemas-microsoft-com:vml" xmlns:wp14="http://schemas.microsoft.com/office/word/2010/wordprocessingDrawing" xmlns:wp="http://schemas.openxmlformats.org/drawingml/2006/wordprocessingDrawing" xmlns:w10="urn:schemas-microsoft-com:office:word" xmlns:w="http://schemas.openxmlformats.org/wordprocessingml/2006/main" xmlns:w14="http://schemas.microsoft.com/office/word/2010/wordml" xmlns:w15="http://schemas.microsoft.com/office/word/2012/wordml" xmlns:w16se="http://schemas.microsoft.com/office/word/2015/wordml/symex" xmlns:wpg="http://schemas.microsoft.com/office/word/2010/wordprocessingGroup" xmlns:wpi="http://schemas.microsoft.com/office/word/2010/wordprocessingInk" xmlns:wne="http://schemas.microsoft.com/office/word/2006/wordml" xmlns:wps="http://schemas.microsoft.com/office/word/2010/wordprocessingShape" mc:Ignorable="w14 w15 w16se wp14">
   <w:tbl>
     <w:tblPr>
       <w:tblW w:w="9810" w:type="dxa"/>
@@ -2000,7 +2141,7 @@
               <w:lang w:eastAsia="en-US"/>
             </w:rPr>
             <w:drawing>
-              <wp:anchor distT="0" distB="0" distL="114300" distR="114300" simplePos="0" relativeHeight="251670528" behindDoc="0" locked="0" layoutInCell="1" allowOverlap="1" wp14:anchorId="6E9026CA" wp14:editId="2B2CFF48">
+              <wp:anchor distT="0" distB="0" distL="114300" distR="114300" simplePos="0" relativeHeight="251670528" behindDoc="0" locked="0" layoutInCell="1" allowOverlap="1" wp14:anchorId="7AB8A82D" wp14:editId="1918C01C">
                 <wp:simplePos x="0" y="0"/>
                 <wp:positionH relativeFrom="column">
                   <wp:posOffset>0</wp:posOffset>
@@ -2494,7 +2635,7 @@
 </file>
 
 <file path=word/header2.xml><?xml version="1.0" encoding="utf-8"?>
-<w:hdr xmlns:wpc="http://schemas.microsoft.com/office/word/2010/wordprocessingCanvas" xmlns:cx="http://schemas.microsoft.com/office/drawing/2014/chartex" xmlns:cx1="http://schemas.microsoft.com/office/drawing/2015/9/8/chartex" xmlns:mc="http://schemas.openxmlformats.org/markup-compatibility/2006" xmlns:o="urn:schemas-microsoft-com:office:office" xmlns:r="http://schemas.openxmlformats.org/officeDocument/2006/relationships" xmlns:m="http://schemas.openxmlformats.org/officeDocument/2006/math" xmlns:v="urn:schemas-microsoft-com:vml" xmlns:wp14="http://schemas.microsoft.com/office/word/2010/wordprocessingDrawing" xmlns:wp="http://schemas.openxmlformats.org/drawingml/2006/wordprocessingDrawing" xmlns:w10="urn:schemas-microsoft-com:office:word" xmlns:w="http://schemas.openxmlformats.org/wordprocessingml/2006/main" xmlns:w14="http://schemas.microsoft.com/office/word/2010/wordml" xmlns:w15="http://schemas.microsoft.com/office/word/2012/wordml" xmlns:w16se="http://schemas.microsoft.com/office/word/2015/wordml/symex" xmlns:wpg="http://schemas.microsoft.com/office/word/2010/wordprocessingGroup" xmlns:wpi="http://schemas.microsoft.com/office/word/2010/wordprocessingInk" xmlns:wne="http://schemas.microsoft.com/office/word/2006/wordml" xmlns:wps="http://schemas.microsoft.com/office/word/2010/wordprocessingShape" mc:Ignorable="w14 w15 w16se wp14">
+<w:hdr xmlns:wpc="http://schemas.microsoft.com/office/word/2010/wordprocessingCanvas" xmlns:cx="http://schemas.microsoft.com/office/drawing/2014/chartex" xmlns:mc="http://schemas.openxmlformats.org/markup-compatibility/2006" xmlns:o="urn:schemas-microsoft-com:office:office" xmlns:r="http://schemas.openxmlformats.org/officeDocument/2006/relationships" xmlns:m="http://schemas.openxmlformats.org/officeDocument/2006/math" xmlns:v="urn:schemas-microsoft-com:vml" xmlns:wp14="http://schemas.microsoft.com/office/word/2010/wordprocessingDrawing" xmlns:wp="http://schemas.openxmlformats.org/drawingml/2006/wordprocessingDrawing" xmlns:w10="urn:schemas-microsoft-com:office:word" xmlns:w="http://schemas.openxmlformats.org/wordprocessingml/2006/main" xmlns:w14="http://schemas.microsoft.com/office/word/2010/wordml" xmlns:w15="http://schemas.microsoft.com/office/word/2012/wordml" xmlns:w16se="http://schemas.microsoft.com/office/word/2015/wordml/symex" xmlns:wpg="http://schemas.microsoft.com/office/word/2010/wordprocessingGroup" xmlns:wpi="http://schemas.microsoft.com/office/word/2010/wordprocessingInk" xmlns:wne="http://schemas.microsoft.com/office/word/2006/wordml" xmlns:wps="http://schemas.microsoft.com/office/word/2010/wordprocessingShape" mc:Ignorable="w14 w15 w16se wp14">
   <w:tbl>
     <w:tblPr>
       <w:tblW w:w="14380" w:type="dxa"/>
@@ -3029,7 +3170,7 @@
 </file>
 
 <file path=word/header3.xml><?xml version="1.0" encoding="utf-8"?>
-<w:hdr xmlns:wpc="http://schemas.microsoft.com/office/word/2010/wordprocessingCanvas" xmlns:cx="http://schemas.microsoft.com/office/drawing/2014/chartex" xmlns:cx1="http://schemas.microsoft.com/office/drawing/2015/9/8/chartex" xmlns:mc="http://schemas.openxmlformats.org/markup-compatibility/2006" xmlns:o="urn:schemas-microsoft-com:office:office" xmlns:r="http://schemas.openxmlformats.org/officeDocument/2006/relationships" xmlns:m="http://schemas.openxmlformats.org/officeDocument/2006/math" xmlns:v="urn:schemas-microsoft-com:vml" xmlns:wp14="http://schemas.microsoft.com/office/word/2010/wordprocessingDrawing" xmlns:wp="http://schemas.openxmlformats.org/drawingml/2006/wordprocessingDrawing" xmlns:w10="urn:schemas-microsoft-com:office:word" xmlns:w="http://schemas.openxmlformats.org/wordprocessingml/2006/main" xmlns:w14="http://schemas.microsoft.com/office/word/2010/wordml" xmlns:w15="http://schemas.microsoft.com/office/word/2012/wordml" xmlns:w16se="http://schemas.microsoft.com/office/word/2015/wordml/symex" xmlns:wpg="http://schemas.microsoft.com/office/word/2010/wordprocessingGroup" xmlns:wpi="http://schemas.microsoft.com/office/word/2010/wordprocessingInk" xmlns:wne="http://schemas.microsoft.com/office/word/2006/wordml" xmlns:wps="http://schemas.microsoft.com/office/word/2010/wordprocessingShape" mc:Ignorable="w14 w15 w16se wp14">
+<w:hdr xmlns:wpc="http://schemas.microsoft.com/office/word/2010/wordprocessingCanvas" xmlns:cx="http://schemas.microsoft.com/office/drawing/2014/chartex" xmlns:mc="http://schemas.openxmlformats.org/markup-compatibility/2006" xmlns:o="urn:schemas-microsoft-com:office:office" xmlns:r="http://schemas.openxmlformats.org/officeDocument/2006/relationships" xmlns:m="http://schemas.openxmlformats.org/officeDocument/2006/math" xmlns:v="urn:schemas-microsoft-com:vml" xmlns:wp14="http://schemas.microsoft.com/office/word/2010/wordprocessingDrawing" xmlns:wp="http://schemas.openxmlformats.org/drawingml/2006/wordprocessingDrawing" xmlns:w10="urn:schemas-microsoft-com:office:word" xmlns:w="http://schemas.openxmlformats.org/wordprocessingml/2006/main" xmlns:w14="http://schemas.microsoft.com/office/word/2010/wordml" xmlns:w15="http://schemas.microsoft.com/office/word/2012/wordml" xmlns:w16se="http://schemas.microsoft.com/office/word/2015/wordml/symex" xmlns:wpg="http://schemas.microsoft.com/office/word/2010/wordprocessingGroup" xmlns:wpi="http://schemas.microsoft.com/office/word/2010/wordprocessingInk" xmlns:wne="http://schemas.microsoft.com/office/word/2006/wordml" xmlns:wps="http://schemas.microsoft.com/office/word/2010/wordprocessingShape" mc:Ignorable="w14 w15 w16se wp14">
   <w:p>
     <w:pPr>
       <w:pStyle w:val="Header"/>
@@ -3039,7 +3180,7 @@
 </file>
 
 <file path=word/numbering.xml><?xml version="1.0" encoding="utf-8"?>
-<w:numbering xmlns:wpc="http://schemas.microsoft.com/office/word/2010/wordprocessingCanvas" xmlns:cx="http://schemas.microsoft.com/office/drawing/2014/chartex" xmlns:cx1="http://schemas.microsoft.com/office/drawing/2015/9/8/chartex" xmlns:mc="http://schemas.openxmlformats.org/markup-compatibility/2006" xmlns:o="urn:schemas-microsoft-com:office:office" xmlns:r="http://schemas.openxmlformats.org/officeDocument/2006/relationships" xmlns:m="http://schemas.openxmlformats.org/officeDocument/2006/math" xmlns:v="urn:schemas-microsoft-com:vml" xmlns:wp14="http://schemas.microsoft.com/office/word/2010/wordprocessingDrawing" xmlns:wp="http://schemas.openxmlformats.org/drawingml/2006/wordprocessingDrawing" xmlns:w10="urn:schemas-microsoft-com:office:word" xmlns:w="http://schemas.openxmlformats.org/wordprocessingml/2006/main" xmlns:w14="http://schemas.microsoft.com/office/word/2010/wordml" xmlns:w15="http://schemas.microsoft.com/office/word/2012/wordml" xmlns:w16se="http://schemas.microsoft.com/office/word/2015/wordml/symex" xmlns:wpg="http://schemas.microsoft.com/office/word/2010/wordprocessingGroup" xmlns:wpi="http://schemas.microsoft.com/office/word/2010/wordprocessingInk" xmlns:wne="http://schemas.microsoft.com/office/word/2006/wordml" xmlns:wps="http://schemas.microsoft.com/office/word/2010/wordprocessingShape" mc:Ignorable="w14 w15 w16se wp14">
+<w:numbering xmlns:wpc="http://schemas.microsoft.com/office/word/2010/wordprocessingCanvas" xmlns:cx="http://schemas.microsoft.com/office/drawing/2014/chartex" xmlns:mc="http://schemas.openxmlformats.org/markup-compatibility/2006" xmlns:o="urn:schemas-microsoft-com:office:office" xmlns:r="http://schemas.openxmlformats.org/officeDocument/2006/relationships" xmlns:m="http://schemas.openxmlformats.org/officeDocument/2006/math" xmlns:v="urn:schemas-microsoft-com:vml" xmlns:wp14="http://schemas.microsoft.com/office/word/2010/wordprocessingDrawing" xmlns:wp="http://schemas.openxmlformats.org/drawingml/2006/wordprocessingDrawing" xmlns:w10="urn:schemas-microsoft-com:office:word" xmlns:w="http://schemas.openxmlformats.org/wordprocessingml/2006/main" xmlns:w14="http://schemas.microsoft.com/office/word/2010/wordml" xmlns:w15="http://schemas.microsoft.com/office/word/2012/wordml" xmlns:w16se="http://schemas.microsoft.com/office/word/2015/wordml/symex" xmlns:wpg="http://schemas.microsoft.com/office/word/2010/wordprocessingGroup" xmlns:wpi="http://schemas.microsoft.com/office/word/2010/wordprocessingInk" xmlns:wne="http://schemas.microsoft.com/office/word/2006/wordml" xmlns:wps="http://schemas.microsoft.com/office/word/2010/wordprocessingShape" mc:Ignorable="w14 w15 w16se wp14">
   <w:abstractNum w:abstractNumId="0" w15:restartNumberingAfterBreak="0">
     <w:nsid w:val="02727D86"/>
     <w:multiLevelType w:val="multilevel"/>
@@ -3448,11 +3589,11 @@
   <w:abstractNum w:abstractNumId="3" w15:restartNumberingAfterBreak="0">
     <w:nsid w:val="299A23CC"/>
     <w:multiLevelType w:val="multilevel"/>
-    <w:tmpl w:val="EF78925A"/>
+    <w:tmpl w:val="062ABDCC"/>
     <w:lvl w:ilvl="0">
       <w:start w:val="1"/>
       <w:numFmt w:val="decimal"/>
-      <w:lvlText w:val="%1"/>
+      <w:lvlText w:val="%1."/>
       <w:lvlJc w:val="left"/>
       <w:pPr>
         <w:ind w:left="432" w:hanging="432"/>
@@ -3848,6 +3989,92 @@
     </w:lvl>
   </w:abstractNum>
   <w:abstractNum w:abstractNumId="6" w15:restartNumberingAfterBreak="0">
+    <w:nsid w:val="527638FD"/>
+    <w:multiLevelType w:val="hybridMultilevel"/>
+    <w:tmpl w:val="F4EA51EC"/>
+    <w:lvl w:ilvl="0" w:tplc="0409000F">
+      <w:start w:val="1"/>
+      <w:numFmt w:val="decimal"/>
+      <w:lvlText w:val="%1."/>
+      <w:lvlJc w:val="left"/>
+      <w:pPr>
+        <w:ind w:left="644" w:hanging="360"/>
+      </w:pPr>
+    </w:lvl>
+    <w:lvl w:ilvl="1" w:tplc="04090019" w:tentative="1">
+      <w:start w:val="1"/>
+      <w:numFmt w:val="lowerLetter"/>
+      <w:lvlText w:val="%2."/>
+      <w:lvlJc w:val="left"/>
+      <w:pPr>
+        <w:ind w:left="1364" w:hanging="360"/>
+      </w:pPr>
+    </w:lvl>
+    <w:lvl w:ilvl="2" w:tplc="0409001B" w:tentative="1">
+      <w:start w:val="1"/>
+      <w:numFmt w:val="lowerRoman"/>
+      <w:lvlText w:val="%3."/>
+      <w:lvlJc w:val="right"/>
+      <w:pPr>
+        <w:ind w:left="2084" w:hanging="180"/>
+      </w:pPr>
+    </w:lvl>
+    <w:lvl w:ilvl="3" w:tplc="0409000F" w:tentative="1">
+      <w:start w:val="1"/>
+      <w:numFmt w:val="decimal"/>
+      <w:lvlText w:val="%4."/>
+      <w:lvlJc w:val="left"/>
+      <w:pPr>
+        <w:ind w:left="2804" w:hanging="360"/>
+      </w:pPr>
+    </w:lvl>
+    <w:lvl w:ilvl="4" w:tplc="04090019" w:tentative="1">
+      <w:start w:val="1"/>
+      <w:numFmt w:val="lowerLetter"/>
+      <w:lvlText w:val="%5."/>
+      <w:lvlJc w:val="left"/>
+      <w:pPr>
+        <w:ind w:left="3524" w:hanging="360"/>
+      </w:pPr>
+    </w:lvl>
+    <w:lvl w:ilvl="5" w:tplc="0409001B" w:tentative="1">
+      <w:start w:val="1"/>
+      <w:numFmt w:val="lowerRoman"/>
+      <w:lvlText w:val="%6."/>
+      <w:lvlJc w:val="right"/>
+      <w:pPr>
+        <w:ind w:left="4244" w:hanging="180"/>
+      </w:pPr>
+    </w:lvl>
+    <w:lvl w:ilvl="6" w:tplc="0409000F" w:tentative="1">
+      <w:start w:val="1"/>
+      <w:numFmt w:val="decimal"/>
+      <w:lvlText w:val="%7."/>
+      <w:lvlJc w:val="left"/>
+      <w:pPr>
+        <w:ind w:left="4964" w:hanging="360"/>
+      </w:pPr>
+    </w:lvl>
+    <w:lvl w:ilvl="7" w:tplc="04090019" w:tentative="1">
+      <w:start w:val="1"/>
+      <w:numFmt w:val="lowerLetter"/>
+      <w:lvlText w:val="%8."/>
+      <w:lvlJc w:val="left"/>
+      <w:pPr>
+        <w:ind w:left="5684" w:hanging="360"/>
+      </w:pPr>
+    </w:lvl>
+    <w:lvl w:ilvl="8" w:tplc="0409001B" w:tentative="1">
+      <w:start w:val="1"/>
+      <w:numFmt w:val="lowerRoman"/>
+      <w:lvlText w:val="%9."/>
+      <w:lvlJc w:val="right"/>
+      <w:pPr>
+        <w:ind w:left="6404" w:hanging="180"/>
+      </w:pPr>
+    </w:lvl>
+  </w:abstractNum>
+  <w:abstractNum w:abstractNumId="7" w15:restartNumberingAfterBreak="0">
     <w:nsid w:val="672119B3"/>
     <w:multiLevelType w:val="multilevel"/>
     <w:tmpl w:val="EF78925A"/>
@@ -3981,7 +4208,7 @@
       </w:rPr>
     </w:lvl>
   </w:abstractNum>
-  <w:abstractNum w:abstractNumId="7" w15:restartNumberingAfterBreak="0">
+  <w:abstractNum w:abstractNumId="8" w15:restartNumberingAfterBreak="0">
     <w:nsid w:val="682F1C29"/>
     <w:multiLevelType w:val="multilevel"/>
     <w:tmpl w:val="CFAC7D86"/>
@@ -4126,7 +4353,7 @@
       </w:rPr>
     </w:lvl>
   </w:abstractNum>
-  <w:abstractNum w:abstractNumId="8" w15:restartNumberingAfterBreak="0">
+  <w:abstractNum w:abstractNumId="9" w15:restartNumberingAfterBreak="0">
     <w:nsid w:val="6DF7775C"/>
     <w:multiLevelType w:val="hybridMultilevel"/>
     <w:tmpl w:val="BDAABF70"/>
@@ -4267,7 +4494,7 @@
       </w:rPr>
     </w:lvl>
   </w:abstractNum>
-  <w:abstractNum w:abstractNumId="9" w15:restartNumberingAfterBreak="0">
+  <w:abstractNum w:abstractNumId="10" w15:restartNumberingAfterBreak="0">
     <w:nsid w:val="6EE055F3"/>
     <w:multiLevelType w:val="hybridMultilevel"/>
     <w:tmpl w:val="41E6A68E"/>
@@ -4360,7 +4587,7 @@
       </w:pPr>
     </w:lvl>
   </w:abstractNum>
-  <w:abstractNum w:abstractNumId="10" w15:restartNumberingAfterBreak="0">
+  <w:abstractNum w:abstractNumId="11" w15:restartNumberingAfterBreak="0">
     <w:nsid w:val="78EA6A45"/>
     <w:multiLevelType w:val="multilevel"/>
     <w:tmpl w:val="8D3A4D94"/>
@@ -4504,7 +4731,7 @@
       </w:rPr>
     </w:lvl>
   </w:abstractNum>
-  <w:abstractNum w:abstractNumId="11" w15:restartNumberingAfterBreak="0">
+  <w:abstractNum w:abstractNumId="12" w15:restartNumberingAfterBreak="0">
     <w:nsid w:val="7A3B00AF"/>
     <w:multiLevelType w:val="hybridMultilevel"/>
     <w:tmpl w:val="AFEA40A8"/>
@@ -4597,19 +4824,19 @@
     <w:abstractNumId w:val="3"/>
   </w:num>
   <w:num w:numId="2">
+    <w:abstractNumId w:val="10"/>
+  </w:num>
+  <w:num w:numId="3">
+    <w:abstractNumId w:val="11"/>
+  </w:num>
+  <w:num w:numId="4">
     <w:abstractNumId w:val="9"/>
   </w:num>
-  <w:num w:numId="3">
-    <w:abstractNumId w:val="10"/>
-  </w:num>
-  <w:num w:numId="4">
+  <w:num w:numId="5">
     <w:abstractNumId w:val="8"/>
   </w:num>
-  <w:num w:numId="5">
-    <w:abstractNumId w:val="7"/>
-  </w:num>
   <w:num w:numId="6">
-    <w:abstractNumId w:val="11"/>
+    <w:abstractNumId w:val="12"/>
   </w:num>
   <w:num w:numId="7">
     <w:abstractNumId w:val="2"/>
@@ -4618,7 +4845,7 @@
     <w:abstractNumId w:val="3"/>
   </w:num>
   <w:num w:numId="9">
-    <w:abstractNumId w:val="6"/>
+    <w:abstractNumId w:val="7"/>
   </w:num>
   <w:num w:numId="10">
     <w:abstractNumId w:val="4"/>
@@ -4631,6 +4858,9 @@
   </w:num>
   <w:num w:numId="13">
     <w:abstractNumId w:val="5"/>
+  </w:num>
+  <w:num w:numId="14">
+    <w:abstractNumId w:val="6"/>
   </w:num>
   <w:numIdMacAtCleanup w:val="9"/>
 </w:numbering>

</xml_diff>